<commit_message>
Testing Auto Trigger of Github Workflow
</commit_message>
<xml_diff>
--- a/Econ8320-FinalSemesterProject.docx
+++ b/Econ8320-FinalSemesterProject.docx
@@ -573,9 +573,11 @@
       <w:r>
         <w:t>‘</w:t>
       </w:r>
+      <w:proofErr w:type="spellStart"/>
       <w:r>
         <w:t>pgeocode</w:t>
       </w:r>
+      <w:proofErr w:type="spellEnd"/>
       <w:r>
         <w:t>’ to validate zip codes</w:t>
       </w:r>
@@ -585,9 +587,11 @@
       <w:r>
         <w:t>‘</w:t>
       </w:r>
+      <w:proofErr w:type="spellStart"/>
       <w:r>
         <w:t>difflib</w:t>
       </w:r>
+      <w:proofErr w:type="spellEnd"/>
       <w:r>
         <w:t>’</w:t>
       </w:r>
@@ -606,9 +610,11 @@
       <w:r>
         <w:t>and ‘</w:t>
       </w:r>
+      <w:proofErr w:type="spellStart"/>
       <w:r>
         <w:t>pd.to_datetime</w:t>
       </w:r>
+      <w:proofErr w:type="spellEnd"/>
       <w:r>
         <w:t xml:space="preserve">’ to validate / format dates. </w:t>
       </w:r>
@@ -641,6 +647,9 @@
     </w:p>
     <w:p>
       <w:r>
+        <w:rPr>
+          <w:noProof/>
+        </w:rPr>
         <w:drawing>
           <wp:inline distT="0" distB="0" distL="0" distR="0" wp14:anchorId="24374E15" wp14:editId="44663E4D">
             <wp:extent cx="2857899" cy="2029108"/>
@@ -696,9 +705,11 @@
       <w:r>
         <w:t xml:space="preserve">similar to </w:t>
       </w:r>
+      <w:proofErr w:type="spellStart"/>
       <w:r>
         <w:t>Shinyapp</w:t>
       </w:r>
+      <w:proofErr w:type="spellEnd"/>
       <w:r>
         <w:t xml:space="preserve">. </w:t>
       </w:r>
@@ -757,7 +768,13 @@
         <w:t>,</w:t>
       </w:r>
       <w:r>
-        <w:t xml:space="preserve"> making it great tool for beginners</w:t>
+        <w:t xml:space="preserve"> making it </w:t>
+      </w:r>
+      <w:r>
+        <w:t>a great</w:t>
+      </w:r>
+      <w:r>
+        <w:t xml:space="preserve"> tool for beginners</w:t>
       </w:r>
       <w:r>
         <w:t>.</w:t>
@@ -778,6 +795,19 @@
       <w:r>
         <w:t>One of Streamlit’s advantages is its seamless integration with GitHub, where any changes to the dashboard code automatically trigger a refresh, eliminating the need for additional deployment steps. However, one aspect I am not particularly fond of is that Streamlit requires the GitHub repository to be public.</w:t>
       </w:r>
+    </w:p>
+    <w:p>
+      <w:r>
+        <w:t xml:space="preserve">Streamlit URL: </w:t>
+      </w:r>
+      <w:hyperlink r:id="rId6" w:history="1">
+        <w:r>
+          <w:rPr>
+            <w:rStyle w:val="Hyperlink"/>
+          </w:rPr>
+          <w:t>https://econ8320-semester-project-kk.streamlit.app/</w:t>
+        </w:r>
+      </w:hyperlink>
     </w:p>
     <w:p>
       <w:pPr>
@@ -856,6 +886,7 @@
       <w:r>
         <w:rPr>
           <w:rFonts w:eastAsiaTheme="minorHAnsi" w:cstheme="minorBidi"/>
+          <w:noProof/>
           <w:color w:val="auto"/>
           <w:sz w:val="24"/>
           <w:szCs w:val="24"/>
@@ -897,7 +928,7 @@
                     <pic:cNvPicPr/>
                   </pic:nvPicPr>
                   <pic:blipFill>
-                    <a:blip r:embed="rId6">
+                    <a:blip r:embed="rId7">
                       <a:extLst>
                         <a:ext uri="{28A0092B-C50C-407E-A947-70E740481C1C}">
                           <a14:useLocalDpi xmlns:a14="http://schemas.microsoft.com/office/drawing/2010/main" val="0"/>
@@ -930,7 +961,27 @@
           <w:sz w:val="24"/>
           <w:szCs w:val="24"/>
         </w:rPr>
-        <w:t>The workflow that triggers the data cleaning process must be placed in the .github/workflows folder.</w:t>
+        <w:t>The workflow that triggers the data cleaning process must be placed in the .</w:t>
+      </w:r>
+      <w:proofErr w:type="spellStart"/>
+      <w:r>
+        <w:rPr>
+          <w:rFonts w:eastAsiaTheme="minorHAnsi" w:cstheme="minorBidi"/>
+          <w:color w:val="auto"/>
+          <w:sz w:val="24"/>
+          <w:szCs w:val="24"/>
+        </w:rPr>
+        <w:t>github</w:t>
+      </w:r>
+      <w:proofErr w:type="spellEnd"/>
+      <w:r>
+        <w:rPr>
+          <w:rFonts w:eastAsiaTheme="minorHAnsi" w:cstheme="minorBidi"/>
+          <w:color w:val="auto"/>
+          <w:sz w:val="24"/>
+          <w:szCs w:val="24"/>
+        </w:rPr>
+        <w:t>/workflows folder.</w:t>
       </w:r>
       <w:r>
         <w:rPr>
@@ -951,11 +1002,81 @@
         <w:t xml:space="preserve"> The snippet below shows the rule that ensures the workflow runs only when changes are made to the data file on the main branch of the repository:</w:t>
       </w:r>
     </w:p>
-    <w:p>
-      <w:pPr>
-        <w:pStyle w:val="Heading3"/>
-      </w:pPr>
-    </w:p>
+    <w:p/>
+    <w:p>
+      <w:r>
+        <w:t xml:space="preserve">GitHub Repository: </w:t>
+      </w:r>
+      <w:hyperlink r:id="rId8" w:history="1">
+        <w:r>
+          <w:rPr>
+            <w:rStyle w:val="Hyperlink"/>
+          </w:rPr>
+          <w:t>https://github.com/khemkandel/econ8320-semester-project</w:t>
+        </w:r>
+      </w:hyperlink>
+    </w:p>
+    <w:p>
+      <w:r>
+        <w:t>Screenshot of Successful</w:t>
+      </w:r>
+      <w:r>
+        <w:t xml:space="preserve"> </w:t>
+      </w:r>
+      <w:r>
+        <w:t>Gitlow</w:t>
+      </w:r>
+      <w:r>
+        <w:t xml:space="preserve"> run under Git</w:t>
+      </w:r>
+      <w:r>
+        <w:t xml:space="preserve"> </w:t>
+      </w:r>
+      <w:r>
+        <w:t>Action:</w:t>
+      </w:r>
+    </w:p>
+    <w:p/>
+    <w:p>
+      <w:r>
+        <w:drawing>
+          <wp:inline distT="0" distB="0" distL="0" distR="0" wp14:anchorId="6D57647B" wp14:editId="4FD546DC">
+            <wp:extent cx="5943600" cy="2500630"/>
+            <wp:effectExtent l="0" t="0" r="0" b="0"/>
+            <wp:docPr id="1620425466" name="Picture 1" descr="A screenshot of a computer&#10;&#10;AI-generated content may be incorrect."/>
+            <wp:cNvGraphicFramePr>
+              <a:graphicFrameLocks xmlns:a="http://schemas.openxmlformats.org/drawingml/2006/main" noChangeAspect="1"/>
+            </wp:cNvGraphicFramePr>
+            <a:graphic xmlns:a="http://schemas.openxmlformats.org/drawingml/2006/main">
+              <a:graphicData uri="http://schemas.openxmlformats.org/drawingml/2006/picture">
+                <pic:pic xmlns:pic="http://schemas.openxmlformats.org/drawingml/2006/picture">
+                  <pic:nvPicPr>
+                    <pic:cNvPr id="1620425466" name="Picture 1" descr="A screenshot of a computer&#10;&#10;AI-generated content may be incorrect."/>
+                    <pic:cNvPicPr/>
+                  </pic:nvPicPr>
+                  <pic:blipFill>
+                    <a:blip r:embed="rId9"/>
+                    <a:stretch>
+                      <a:fillRect/>
+                    </a:stretch>
+                  </pic:blipFill>
+                  <pic:spPr>
+                    <a:xfrm>
+                      <a:off x="0" y="0"/>
+                      <a:ext cx="5943600" cy="2500630"/>
+                    </a:xfrm>
+                    <a:prstGeom prst="rect">
+                      <a:avLst/>
+                    </a:prstGeom>
+                  </pic:spPr>
+                </pic:pic>
+              </a:graphicData>
+            </a:graphic>
+          </wp:inline>
+        </w:drawing>
+      </w:r>
+    </w:p>
+    <w:p/>
     <w:p>
       <w:pPr>
         <w:pStyle w:val="Heading3"/>
@@ -989,6 +1110,7 @@
         </w:numPr>
       </w:pPr>
       <w:r>
+        <w:lastRenderedPageBreak/>
         <w:t>Implement stronger data validation rules for data entry:</w:t>
       </w:r>
     </w:p>
@@ -2999,6 +3121,29 @@
       <w:rFonts w:ascii="Times New Roman" w:hAnsi="Times New Roman" w:cs="Times New Roman"/>
     </w:rPr>
   </w:style>
+  <w:style w:type="character" w:styleId="Hyperlink">
+    <w:name w:val="Hyperlink"/>
+    <w:basedOn w:val="DefaultParagraphFont"/>
+    <w:uiPriority w:val="99"/>
+    <w:unhideWhenUsed/>
+    <w:rsid w:val="00461A5B"/>
+    <w:rPr>
+      <w:color w:val="467886" w:themeColor="hyperlink"/>
+      <w:u w:val="single"/>
+    </w:rPr>
+  </w:style>
+  <w:style w:type="character" w:styleId="UnresolvedMention">
+    <w:name w:val="Unresolved Mention"/>
+    <w:basedOn w:val="DefaultParagraphFont"/>
+    <w:uiPriority w:val="99"/>
+    <w:semiHidden/>
+    <w:unhideWhenUsed/>
+    <w:rsid w:val="00461A5B"/>
+    <w:rPr>
+      <w:color w:val="605E5C"/>
+      <w:shd w:val="clear" w:color="auto" w:fill="E1DFDD"/>
+    </w:rPr>
+  </w:style>
 </w:styles>
 </file>
 

</xml_diff>